<commit_message>
Added question to agenda and commented on minutes
</commit_message>
<xml_diff>
--- a/notulen/minutes 3-3-2015.docx
+++ b/notulen/minutes 3-3-2015.docx
@@ -6,8 +6,6 @@
       <w:pPr>
         <w:jc w:val="center"/>
       </w:pPr>
-      <w:bookmarkStart w:id="0" w:name="_GoBack"/>
-      <w:bookmarkEnd w:id="0"/>
     </w:p>
     <w:p>
       <w:pPr>
@@ -33,12 +31,12 @@
         <w:rPr>
           <w:rFonts w:ascii="Baskerville Old Face" w:hAnsi="Baskerville Old Face"/>
           <w:noProof/>
-          <w:lang w:val="nl-NL" w:eastAsia="nl-NL"/>
+          <w:lang w:eastAsia="en-GB"/>
         </w:rPr>
         <mc:AlternateContent>
           <mc:Choice Requires="wps">
             <w:drawing>
-              <wp:inline distT="0" distB="0" distL="0" distR="0" wp14:anchorId="6DB5CC1D" wp14:editId="726461C7">
+              <wp:inline distT="0" distB="0" distL="0" distR="0" wp14:anchorId="4366138A" wp14:editId="3E08738B">
                 <wp:extent cx="4922520" cy="22860"/>
                 <wp:effectExtent l="0" t="0" r="30480" b="34290"/>
                 <wp:docPr id="1" name="Rechte verbindingslijn 1"/>
@@ -90,7 +88,7 @@
     </w:p>
     <w:p>
       <w:pPr>
-        <w:pStyle w:val="Titel"/>
+        <w:pStyle w:val="Title"/>
         <w:jc w:val="center"/>
         <w:rPr>
           <w:lang w:val="en-GB"/>
@@ -99,12 +97,12 @@
       <w:r>
         <w:rPr>
           <w:noProof/>
-          <w:lang w:eastAsia="nl-NL"/>
+          <w:lang w:val="en-GB" w:eastAsia="en-GB"/>
         </w:rPr>
         <mc:AlternateContent>
           <mc:Choice Requires="wps">
             <w:drawing>
-              <wp:anchor distT="0" distB="0" distL="114300" distR="114300" simplePos="0" relativeHeight="251659264" behindDoc="1" locked="0" layoutInCell="1" allowOverlap="1" wp14:anchorId="10080934" wp14:editId="1F55D7C0">
+              <wp:anchor distT="0" distB="0" distL="114300" distR="114300" simplePos="0" relativeHeight="251659264" behindDoc="1" locked="0" layoutInCell="1" allowOverlap="1" wp14:anchorId="6545703D" wp14:editId="33EFBEB6">
                 <wp:simplePos x="0" y="0"/>
                 <wp:positionH relativeFrom="column">
                   <wp:posOffset>440690</wp:posOffset>
@@ -251,7 +249,7 @@
           <w:noProof/>
           <w:szCs w:val="24"/>
         </w:rPr>
-        <w:t>Wednesday, 04 March 2015</w:t>
+        <w:t>Thursday, 05 March 2015</w:t>
       </w:r>
       <w:r>
         <w:rPr>
@@ -426,12 +424,14 @@
         <w:rPr>
           <w:rFonts w:ascii="Baskerville Old Face" w:hAnsi="Baskerville Old Face"/>
           <w:szCs w:val="24"/>
-        </w:rPr>
-      </w:pPr>
-      <w:r>
-        <w:rPr>
-          <w:rFonts w:ascii="Baskerville Old Face" w:hAnsi="Baskerville Old Face"/>
-          <w:szCs w:val="24"/>
+          <w:lang w:val="nl-NL"/>
+        </w:rPr>
+      </w:pPr>
+      <w:r>
+        <w:rPr>
+          <w:rFonts w:ascii="Baskerville Old Face" w:hAnsi="Baskerville Old Face"/>
+          <w:szCs w:val="24"/>
+          <w:lang w:val="nl-NL"/>
         </w:rPr>
         <w:t>Group 16</w:t>
       </w:r>
@@ -442,12 +442,14 @@
         <w:rPr>
           <w:rFonts w:ascii="Baskerville Old Face" w:hAnsi="Baskerville Old Face"/>
           <w:szCs w:val="24"/>
-        </w:rPr>
-      </w:pPr>
-      <w:r>
-        <w:rPr>
-          <w:rFonts w:ascii="Baskerville Old Face" w:hAnsi="Baskerville Old Face"/>
-          <w:szCs w:val="24"/>
+          <w:lang w:val="nl-NL"/>
+        </w:rPr>
+      </w:pPr>
+      <w:r>
+        <w:rPr>
+          <w:rFonts w:ascii="Baskerville Old Face" w:hAnsi="Baskerville Old Face"/>
+          <w:szCs w:val="24"/>
+          <w:lang w:val="nl-NL"/>
         </w:rPr>
         <w:t>Stefan van den Berg</w:t>
       </w:r>
@@ -455,15 +457,22 @@
     <w:p>
       <w:pPr>
         <w:jc w:val="center"/>
-      </w:pPr>
-      <w:r>
-        <w:rPr>
-          <w:rFonts w:ascii="Baskerville Old Face" w:hAnsi="Baskerville Old Face"/>
-          <w:szCs w:val="24"/>
+        <w:rPr>
+          <w:lang w:val="nl-NL"/>
+        </w:rPr>
+      </w:pPr>
+      <w:r>
+        <w:rPr>
+          <w:rFonts w:ascii="Baskerville Old Face" w:hAnsi="Baskerville Old Face"/>
+          <w:szCs w:val="24"/>
+          <w:lang w:val="nl-NL"/>
         </w:rPr>
         <w:t>Version 1</w:t>
       </w:r>
       <w:r>
+        <w:rPr>
+          <w:lang w:val="nl-NL"/>
+        </w:rPr>
         <w:br w:type="page"/>
       </w:r>
     </w:p>
@@ -471,6 +480,7 @@
       <w:pPr>
         <w:rPr>
           <w:rFonts w:ascii="Baskerville Old Face" w:hAnsi="Baskerville Old Face"/>
+          <w:lang w:val="nl-NL"/>
         </w:rPr>
       </w:pPr>
     </w:p>
@@ -518,20 +528,7 @@
           <w:rFonts w:ascii="Baskerville Old Face" w:hAnsi="Baskerville Old Face"/>
         </w:rPr>
         <w:br/>
-      </w:r>
-      <w:proofErr w:type="spellStart"/>
-      <w:r>
-        <w:rPr>
-          <w:rFonts w:ascii="Baskerville Old Face" w:hAnsi="Baskerville Old Face"/>
-        </w:rPr>
-        <w:t>Wigger</w:t>
-      </w:r>
-      <w:proofErr w:type="spellEnd"/>
-      <w:r>
-        <w:rPr>
-          <w:rFonts w:ascii="Baskerville Old Face" w:hAnsi="Baskerville Old Face"/>
-        </w:rPr>
-        <w:t xml:space="preserve"> Boelens(couple of minutes late)</w:t>
+        <w:t>Wigger Boelens(couple of minutes late)</w:t>
       </w:r>
       <w:r>
         <w:rPr>
@@ -662,6 +659,12 @@
           <w:rFonts w:ascii="Baskerville Old Face" w:hAnsi="Baskerville Old Face"/>
         </w:rPr>
         <w:br/>
+      </w:r>
+      <w:commentRangeStart w:id="0"/>
+      <w:r>
+        <w:rPr>
+          <w:rFonts w:ascii="Baskerville Old Face" w:hAnsi="Baskerville Old Face"/>
+        </w:rPr>
         <w:t>1. High level</w:t>
       </w:r>
       <w:r>
@@ -691,6 +694,13 @@
         </w:rPr>
         <w:br/>
         <w:t>5.machine interface</w:t>
+      </w:r>
+      <w:commentRangeEnd w:id="0"/>
+      <w:r>
+        <w:rPr>
+          <w:rStyle w:val="CommentReference"/>
+        </w:rPr>
+        <w:commentReference w:id="0"/>
       </w:r>
     </w:p>
     <w:p>
@@ -1014,6 +1024,43 @@
     </w:sectPr>
   </w:body>
 </w:document>
+</file>
+
+<file path=word/comments.xml><?xml version="1.0" encoding="utf-8"?>
+<w:comments xmlns:wpc="http://schemas.microsoft.com/office/word/2010/wordprocessingCanvas" xmlns:mc="http://schemas.openxmlformats.org/markup-compatibility/2006" xmlns:o="urn:schemas-microsoft-com:office:office" xmlns:r="http://schemas.openxmlformats.org/officeDocument/2006/relationships" xmlns:m="http://schemas.openxmlformats.org/officeDocument/2006/math" xmlns:v="urn:schemas-microsoft-com:vml" xmlns:wp14="http://schemas.microsoft.com/office/word/2010/wordprocessingDrawing" xmlns:wp="http://schemas.openxmlformats.org/drawingml/2006/wordprocessingDrawing" xmlns:w10="urn:schemas-microsoft-com:office:word" xmlns:w="http://schemas.openxmlformats.org/wordprocessingml/2006/main" xmlns:w14="http://schemas.microsoft.com/office/word/2010/wordml" xmlns:w15="http://schemas.microsoft.com/office/word/2012/wordml" xmlns:wpg="http://schemas.microsoft.com/office/word/2010/wordprocessingGroup" xmlns:wpi="http://schemas.microsoft.com/office/word/2010/wordprocessingInk" xmlns:wne="http://schemas.microsoft.com/office/word/2006/wordml" xmlns:wps="http://schemas.microsoft.com/office/word/2010/wordprocessingShape" mc:Ignorable="w14 w15 wp14">
+  <w:comment w:id="0" w:author="Keet, M." w:date="2015-03-05T15:52:00Z" w:initials="KM">
+    <w:p>
+      <w:pPr>
+        <w:pStyle w:val="CommentText"/>
+      </w:pPr>
+      <w:r>
+        <w:rPr>
+          <w:rStyle w:val="CommentReference"/>
+        </w:rPr>
+        <w:annotationRef/>
+      </w:r>
+      <w:r>
+        <w:t xml:space="preserve">What is this summation? </w:t>
+      </w:r>
+      <w:bookmarkStart w:id="1" w:name="_GoBack"/>
+      <w:bookmarkEnd w:id="1"/>
+    </w:p>
+  </w:comment>
+</w:comments>
+</file>
+
+<file path=word/commentsExtended.xml><?xml version="1.0" encoding="utf-8"?>
+<w15:commentsEx xmlns:wpc="http://schemas.microsoft.com/office/word/2010/wordprocessingCanvas" xmlns:mc="http://schemas.openxmlformats.org/markup-compatibility/2006" xmlns:o="urn:schemas-microsoft-com:office:office" xmlns:r="http://schemas.openxmlformats.org/officeDocument/2006/relationships" xmlns:m="http://schemas.openxmlformats.org/officeDocument/2006/math" xmlns:v="urn:schemas-microsoft-com:vml" xmlns:wp14="http://schemas.microsoft.com/office/word/2010/wordprocessingDrawing" xmlns:wp="http://schemas.openxmlformats.org/drawingml/2006/wordprocessingDrawing" xmlns:w10="urn:schemas-microsoft-com:office:word" xmlns:w="http://schemas.openxmlformats.org/wordprocessingml/2006/main" xmlns:w14="http://schemas.microsoft.com/office/word/2010/wordml" xmlns:w15="http://schemas.microsoft.com/office/word/2012/wordml" xmlns:wpg="http://schemas.microsoft.com/office/word/2010/wordprocessingGroup" xmlns:wpi="http://schemas.microsoft.com/office/word/2010/wordprocessingInk" xmlns:wne="http://schemas.microsoft.com/office/word/2006/wordml" xmlns:wps="http://schemas.microsoft.com/office/word/2010/wordprocessingShape" mc:Ignorable="w14 w15 wp14">
+  <w15:commentEx w15:paraId="71D0687D" w15:done="0"/>
+</w15:commentsEx>
+</file>
+
+<file path=word/people.xml><?xml version="1.0" encoding="utf-8"?>
+<w15:people xmlns:wpc="http://schemas.microsoft.com/office/word/2010/wordprocessingCanvas" xmlns:mc="http://schemas.openxmlformats.org/markup-compatibility/2006" xmlns:o="urn:schemas-microsoft-com:office:office" xmlns:r="http://schemas.openxmlformats.org/officeDocument/2006/relationships" xmlns:m="http://schemas.openxmlformats.org/officeDocument/2006/math" xmlns:v="urn:schemas-microsoft-com:vml" xmlns:wp14="http://schemas.microsoft.com/office/word/2010/wordprocessingDrawing" xmlns:wp="http://schemas.openxmlformats.org/drawingml/2006/wordprocessingDrawing" xmlns:w10="urn:schemas-microsoft-com:office:word" xmlns:w="http://schemas.openxmlformats.org/wordprocessingml/2006/main" xmlns:w14="http://schemas.microsoft.com/office/word/2010/wordml" xmlns:w15="http://schemas.microsoft.com/office/word/2012/wordml" xmlns:wpg="http://schemas.microsoft.com/office/word/2010/wordprocessingGroup" xmlns:wpi="http://schemas.microsoft.com/office/word/2010/wordprocessingInk" xmlns:wne="http://schemas.microsoft.com/office/word/2006/wordml" xmlns:wps="http://schemas.microsoft.com/office/word/2010/wordprocessingShape" mc:Ignorable="w14 w15 wp14">
+  <w15:person w15:author="Keet, M.">
+    <w15:presenceInfo w15:providerId="AD" w15:userId="S-1-5-21-1895577662-1677200029-1617787245-940450"/>
+  </w15:person>
+</w15:people>
 </file>
 
 <file path=word/styles.xml><?xml version="1.0" encoding="utf-8"?>
@@ -1406,20 +1453,20 @@
     <w:lsdException w:name="List Table 6 Colorful Accent 6" w:uiPriority="51"/>
     <w:lsdException w:name="List Table 7 Colorful Accent 6" w:uiPriority="52"/>
   </w:latentStyles>
-  <w:style w:type="paragraph" w:default="1" w:styleId="Standaard">
+  <w:style w:type="paragraph" w:default="1" w:styleId="Normal">
     <w:name w:val="Normal"/>
     <w:qFormat/>
     <w:rPr>
       <w:lang w:val="en-GB"/>
     </w:rPr>
   </w:style>
-  <w:style w:type="character" w:default="1" w:styleId="Standaardalinea-lettertype">
+  <w:style w:type="character" w:default="1" w:styleId="DefaultParagraphFont">
     <w:name w:val="Default Paragraph Font"/>
     <w:uiPriority w:val="1"/>
     <w:semiHidden/>
     <w:unhideWhenUsed/>
   </w:style>
-  <w:style w:type="table" w:default="1" w:styleId="Standaardtabel">
+  <w:style w:type="table" w:default="1" w:styleId="TableNormal">
     <w:name w:val="Normal Table"/>
     <w:uiPriority w:val="99"/>
     <w:semiHidden/>
@@ -1434,17 +1481,17 @@
       </w:tblCellMar>
     </w:tblPr>
   </w:style>
-  <w:style w:type="numbering" w:default="1" w:styleId="Geenlijst">
+  <w:style w:type="numbering" w:default="1" w:styleId="NoList">
     <w:name w:val="No List"/>
     <w:uiPriority w:val="99"/>
     <w:semiHidden/>
     <w:unhideWhenUsed/>
   </w:style>
-  <w:style w:type="paragraph" w:styleId="Titel">
+  <w:style w:type="paragraph" w:styleId="Title">
     <w:name w:val="Title"/>
-    <w:basedOn w:val="Standaard"/>
-    <w:next w:val="Standaard"/>
-    <w:link w:val="TitelChar"/>
+    <w:basedOn w:val="Normal"/>
+    <w:next w:val="Normal"/>
+    <w:link w:val="TitleChar"/>
     <w:uiPriority w:val="10"/>
     <w:qFormat/>
     <w:rsid w:val="00074C39"/>
@@ -1461,10 +1508,10 @@
       <w:lang w:val="nl-NL"/>
     </w:rPr>
   </w:style>
-  <w:style w:type="character" w:customStyle="1" w:styleId="TitelChar">
-    <w:name w:val="Titel Char"/>
-    <w:basedOn w:val="Standaardalinea-lettertype"/>
-    <w:link w:val="Titel"/>
+  <w:style w:type="character" w:customStyle="1" w:styleId="TitleChar">
+    <w:name w:val="Title Char"/>
+    <w:basedOn w:val="DefaultParagraphFont"/>
+    <w:link w:val="Title"/>
     <w:uiPriority w:val="10"/>
     <w:rsid w:val="00074C39"/>
     <w:rPr>
@@ -1473,6 +1520,107 @@
       <w:kern w:val="28"/>
       <w:sz w:val="56"/>
       <w:szCs w:val="56"/>
+    </w:rPr>
+  </w:style>
+  <w:style w:type="character" w:styleId="CommentReference">
+    <w:name w:val="annotation reference"/>
+    <w:basedOn w:val="DefaultParagraphFont"/>
+    <w:uiPriority w:val="99"/>
+    <w:semiHidden/>
+    <w:unhideWhenUsed/>
+    <w:rsid w:val="00DD3FF7"/>
+    <w:rPr>
+      <w:sz w:val="16"/>
+      <w:szCs w:val="16"/>
+    </w:rPr>
+  </w:style>
+  <w:style w:type="paragraph" w:styleId="CommentText">
+    <w:name w:val="annotation text"/>
+    <w:basedOn w:val="Normal"/>
+    <w:link w:val="CommentTextChar"/>
+    <w:uiPriority w:val="99"/>
+    <w:semiHidden/>
+    <w:unhideWhenUsed/>
+    <w:rsid w:val="00DD3FF7"/>
+    <w:pPr>
+      <w:spacing w:line="240" w:lineRule="auto"/>
+    </w:pPr>
+    <w:rPr>
+      <w:sz w:val="20"/>
+      <w:szCs w:val="20"/>
+    </w:rPr>
+  </w:style>
+  <w:style w:type="character" w:customStyle="1" w:styleId="CommentTextChar">
+    <w:name w:val="Comment Text Char"/>
+    <w:basedOn w:val="DefaultParagraphFont"/>
+    <w:link w:val="CommentText"/>
+    <w:uiPriority w:val="99"/>
+    <w:semiHidden/>
+    <w:rsid w:val="00DD3FF7"/>
+    <w:rPr>
+      <w:sz w:val="20"/>
+      <w:szCs w:val="20"/>
+      <w:lang w:val="en-GB"/>
+    </w:rPr>
+  </w:style>
+  <w:style w:type="paragraph" w:styleId="CommentSubject">
+    <w:name w:val="annotation subject"/>
+    <w:basedOn w:val="CommentText"/>
+    <w:next w:val="CommentText"/>
+    <w:link w:val="CommentSubjectChar"/>
+    <w:uiPriority w:val="99"/>
+    <w:semiHidden/>
+    <w:unhideWhenUsed/>
+    <w:rsid w:val="00DD3FF7"/>
+    <w:rPr>
+      <w:b/>
+      <w:bCs/>
+    </w:rPr>
+  </w:style>
+  <w:style w:type="character" w:customStyle="1" w:styleId="CommentSubjectChar">
+    <w:name w:val="Comment Subject Char"/>
+    <w:basedOn w:val="CommentTextChar"/>
+    <w:link w:val="CommentSubject"/>
+    <w:uiPriority w:val="99"/>
+    <w:semiHidden/>
+    <w:rsid w:val="00DD3FF7"/>
+    <w:rPr>
+      <w:b/>
+      <w:bCs/>
+      <w:sz w:val="20"/>
+      <w:szCs w:val="20"/>
+      <w:lang w:val="en-GB"/>
+    </w:rPr>
+  </w:style>
+  <w:style w:type="paragraph" w:styleId="BalloonText">
+    <w:name w:val="Balloon Text"/>
+    <w:basedOn w:val="Normal"/>
+    <w:link w:val="BalloonTextChar"/>
+    <w:uiPriority w:val="99"/>
+    <w:semiHidden/>
+    <w:unhideWhenUsed/>
+    <w:rsid w:val="00DD3FF7"/>
+    <w:pPr>
+      <w:spacing w:after="0" w:line="240" w:lineRule="auto"/>
+    </w:pPr>
+    <w:rPr>
+      <w:rFonts w:ascii="Segoe UI" w:hAnsi="Segoe UI" w:cs="Segoe UI"/>
+      <w:sz w:val="18"/>
+      <w:szCs w:val="18"/>
+    </w:rPr>
+  </w:style>
+  <w:style w:type="character" w:customStyle="1" w:styleId="BalloonTextChar">
+    <w:name w:val="Balloon Text Char"/>
+    <w:basedOn w:val="DefaultParagraphFont"/>
+    <w:link w:val="BalloonText"/>
+    <w:uiPriority w:val="99"/>
+    <w:semiHidden/>
+    <w:rsid w:val="00DD3FF7"/>
+    <w:rPr>
+      <w:rFonts w:ascii="Segoe UI" w:hAnsi="Segoe UI" w:cs="Segoe UI"/>
+      <w:sz w:val="18"/>
+      <w:szCs w:val="18"/>
+      <w:lang w:val="en-GB"/>
     </w:rPr>
   </w:style>
 </w:styles>

</xml_diff>